<commit_message>
add override notation to support class.
</commit_message>
<xml_diff>
--- a/Assignments/#8/SubmittedWork/week 8 - Radoslav.docx
+++ b/Assignments/#8/SubmittedWork/week 8 - Radoslav.docx
@@ -51,18 +51,18 @@
             <v:path o:extrusionok="f" gradientshapeok="t" o:connecttype="rect"/>
             <o:lock v:ext="edit" aspectratio="t"/>
           </v:shapetype>
-          <v:shape id="_x0000_i1029" type="#_x0000_t75" style="width:77.25pt;height:49.5pt" o:ole="">
+          <v:shape id="_x0000_i1025" type="#_x0000_t75" style="width:77.25pt;height:49.5pt" o:ole="">
             <v:imagedata r:id="rId6" o:title=""/>
           </v:shape>
-          <o:OLEObject Type="Embed" ProgID="Package" ShapeID="_x0000_i1029" DrawAspect="Icon" ObjectID="_1549897932" r:id="rId7"/>
+          <o:OLEObject Type="Embed" ProgID="Package" ShapeID="_x0000_i1025" DrawAspect="Icon" ObjectID="_1549898162" r:id="rId7"/>
         </w:object>
       </w:r>
       <w:r>
         <w:object w:dxaOrig="1538" w:dyaOrig="992">
-          <v:shape id="_x0000_i1028" type="#_x0000_t75" style="width:77.25pt;height:49.5pt" o:ole="">
+          <v:shape id="_x0000_i1026" type="#_x0000_t75" style="width:77.25pt;height:49.5pt" o:ole="">
             <v:imagedata r:id="rId8" o:title=""/>
           </v:shape>
-          <o:OLEObject Type="Embed" ProgID="Package" ShapeID="_x0000_i1028" DrawAspect="Icon" ObjectID="_1549897933" r:id="rId9"/>
+          <o:OLEObject Type="Embed" ProgID="Package" ShapeID="_x0000_i1026" DrawAspect="Icon" ObjectID="_1549898163" r:id="rId9"/>
         </w:object>
       </w:r>
       <w:r>
@@ -70,23 +70,25 @@
           <v:shape id="_x0000_i1027" type="#_x0000_t75" style="width:77.25pt;height:49.5pt" o:ole="">
             <v:imagedata r:id="rId10" o:title=""/>
           </v:shape>
-          <o:OLEObject Type="Embed" ProgID="Package" ShapeID="_x0000_i1027" DrawAspect="Icon" ObjectID="_1549897934" r:id="rId11"/>
+          <o:OLEObject Type="Embed" ProgID="Package" ShapeID="_x0000_i1027" DrawAspect="Icon" ObjectID="_1549898164" r:id="rId11"/>
         </w:object>
       </w:r>
       <w:r>
         <w:object w:dxaOrig="1538" w:dyaOrig="992">
-          <v:shape id="_x0000_i1026" type="#_x0000_t75" style="width:77.25pt;height:49.5pt" o:ole="">
+          <v:shape id="_x0000_i1028" type="#_x0000_t75" style="width:77.25pt;height:49.5pt" o:ole="">
             <v:imagedata r:id="rId12" o:title=""/>
           </v:shape>
-          <o:OLEObject Type="Embed" ProgID="Package" ShapeID="_x0000_i1026" DrawAspect="Icon" ObjectID="_1549897935" r:id="rId13"/>
+          <o:OLEObject Type="Embed" ProgID="Package" ShapeID="_x0000_i1028" DrawAspect="Icon" ObjectID="_1549898165" r:id="rId13"/>
         </w:object>
       </w:r>
+      <w:bookmarkStart w:id="0" w:name="_GoBack"/>
+      <w:bookmarkEnd w:id="0"/>
       <w:r>
         <w:object w:dxaOrig="1538" w:dyaOrig="992">
-          <v:shape id="_x0000_i1025" type="#_x0000_t75" style="width:77.25pt;height:49.5pt" o:ole="">
+          <v:shape id="_x0000_i1029" type="#_x0000_t75" style="width:77.25pt;height:49.5pt" o:ole="">
             <v:imagedata r:id="rId14" o:title=""/>
           </v:shape>
-          <o:OLEObject Type="Embed" ProgID="Package" ShapeID="_x0000_i1025" DrawAspect="Icon" ObjectID="_1549897936" r:id="rId15"/>
+          <o:OLEObject Type="Embed" ProgID="Package" ShapeID="_x0000_i1029" DrawAspect="Icon" ObjectID="_1549898166" r:id="rId15"/>
         </w:object>
       </w:r>
     </w:p>
@@ -9275,6 +9277,37 @@
         </w:rPr>
         <w:tab/>
       </w:r>
+      <w:r>
+        <w:rPr>
+          <w:rFonts w:ascii="Consolas" w:hAnsi="Consolas" w:cs="Consolas"/>
+          <w:color w:val="646464"/>
+          <w:sz w:val="24"/>
+          <w:szCs w:val="24"/>
+        </w:rPr>
+        <w:t>@Override</w:t>
+      </w:r>
+    </w:p>
+    <w:p>
+      <w:pPr>
+        <w:autoSpaceDE w:val="0"/>
+        <w:autoSpaceDN w:val="0"/>
+        <w:adjustRightInd w:val="0"/>
+        <w:spacing w:after="0" w:line="240" w:lineRule="auto"/>
+        <w:rPr>
+          <w:rFonts w:ascii="Consolas" w:hAnsi="Consolas" w:cs="Consolas"/>
+          <w:sz w:val="24"/>
+          <w:szCs w:val="24"/>
+        </w:rPr>
+      </w:pPr>
+      <w:r>
+        <w:rPr>
+          <w:rFonts w:ascii="Consolas" w:hAnsi="Consolas" w:cs="Consolas"/>
+          <w:color w:val="000000"/>
+          <w:sz w:val="24"/>
+          <w:szCs w:val="24"/>
+        </w:rPr>
+        <w:tab/>
+      </w:r>
       <w:proofErr w:type="gramStart"/>
       <w:r>
         <w:rPr>
@@ -10159,6 +10192,38 @@
         </w:rPr>
         <w:tab/>
       </w:r>
+      <w:r>
+        <w:rPr>
+          <w:rFonts w:ascii="Consolas" w:hAnsi="Consolas" w:cs="Consolas"/>
+          <w:color w:val="646464"/>
+          <w:sz w:val="24"/>
+          <w:szCs w:val="24"/>
+        </w:rPr>
+        <w:t>@Override</w:t>
+      </w:r>
+    </w:p>
+    <w:p>
+      <w:pPr>
+        <w:autoSpaceDE w:val="0"/>
+        <w:autoSpaceDN w:val="0"/>
+        <w:adjustRightInd w:val="0"/>
+        <w:spacing w:after="0" w:line="240" w:lineRule="auto"/>
+        <w:rPr>
+          <w:rFonts w:ascii="Consolas" w:hAnsi="Consolas" w:cs="Consolas"/>
+          <w:sz w:val="24"/>
+          <w:szCs w:val="24"/>
+        </w:rPr>
+      </w:pPr>
+      <w:r>
+        <w:rPr>
+          <w:rFonts w:ascii="Consolas" w:hAnsi="Consolas" w:cs="Consolas"/>
+          <w:color w:val="000000"/>
+          <w:sz w:val="24"/>
+          <w:szCs w:val="24"/>
+        </w:rPr>
+        <w:lastRenderedPageBreak/>
+        <w:tab/>
+      </w:r>
       <w:proofErr w:type="gramStart"/>
       <w:r>
         <w:rPr>
@@ -10319,7 +10384,6 @@
           <w:sz w:val="24"/>
           <w:szCs w:val="24"/>
         </w:rPr>
-        <w:lastRenderedPageBreak/>
         <w:tab/>
       </w:r>
       <w:r>
@@ -11020,6 +11084,37 @@
         </w:rPr>
         <w:tab/>
         <w:t xml:space="preserve"> */</w:t>
+      </w:r>
+    </w:p>
+    <w:p>
+      <w:pPr>
+        <w:autoSpaceDE w:val="0"/>
+        <w:autoSpaceDN w:val="0"/>
+        <w:adjustRightInd w:val="0"/>
+        <w:spacing w:after="0" w:line="240" w:lineRule="auto"/>
+        <w:rPr>
+          <w:rFonts w:ascii="Consolas" w:hAnsi="Consolas" w:cs="Consolas"/>
+          <w:sz w:val="24"/>
+          <w:szCs w:val="24"/>
+        </w:rPr>
+      </w:pPr>
+      <w:r>
+        <w:rPr>
+          <w:rFonts w:ascii="Consolas" w:hAnsi="Consolas" w:cs="Consolas"/>
+          <w:color w:val="000000"/>
+          <w:sz w:val="24"/>
+          <w:szCs w:val="24"/>
+        </w:rPr>
+        <w:tab/>
+      </w:r>
+      <w:r>
+        <w:rPr>
+          <w:rFonts w:ascii="Consolas" w:hAnsi="Consolas" w:cs="Consolas"/>
+          <w:color w:val="646464"/>
+          <w:sz w:val="24"/>
+          <w:szCs w:val="24"/>
+        </w:rPr>
+        <w:t>@Override</w:t>
       </w:r>
     </w:p>
     <w:p>
@@ -12454,146 +12549,6 @@
     </w:p>
     <w:p>
       <w:pPr>
-        <w:autoSpaceDE w:val="0"/>
-        <w:autoSpaceDN w:val="0"/>
-        <w:adjustRightInd w:val="0"/>
-        <w:spacing w:after="0" w:line="240" w:lineRule="auto"/>
-        <w:rPr>
-          <w:rFonts w:ascii="Consolas" w:hAnsi="Consolas" w:cs="Consolas"/>
-          <w:color w:val="000000"/>
-          <w:sz w:val="24"/>
-          <w:szCs w:val="24"/>
-        </w:rPr>
-      </w:pPr>
-    </w:p>
-    <w:p>
-      <w:pPr>
-        <w:autoSpaceDE w:val="0"/>
-        <w:autoSpaceDN w:val="0"/>
-        <w:adjustRightInd w:val="0"/>
-        <w:spacing w:after="0" w:line="240" w:lineRule="auto"/>
-        <w:rPr>
-          <w:rFonts w:ascii="Consolas" w:hAnsi="Consolas" w:cs="Consolas"/>
-          <w:color w:val="000000"/>
-          <w:sz w:val="24"/>
-          <w:szCs w:val="24"/>
-        </w:rPr>
-      </w:pPr>
-    </w:p>
-    <w:p>
-      <w:pPr>
-        <w:autoSpaceDE w:val="0"/>
-        <w:autoSpaceDN w:val="0"/>
-        <w:adjustRightInd w:val="0"/>
-        <w:spacing w:after="0" w:line="240" w:lineRule="auto"/>
-        <w:rPr>
-          <w:rFonts w:ascii="Consolas" w:hAnsi="Consolas" w:cs="Consolas"/>
-          <w:color w:val="000000"/>
-          <w:sz w:val="24"/>
-          <w:szCs w:val="24"/>
-        </w:rPr>
-      </w:pPr>
-    </w:p>
-    <w:p>
-      <w:pPr>
-        <w:autoSpaceDE w:val="0"/>
-        <w:autoSpaceDN w:val="0"/>
-        <w:adjustRightInd w:val="0"/>
-        <w:spacing w:after="0" w:line="240" w:lineRule="auto"/>
-        <w:rPr>
-          <w:rFonts w:ascii="Consolas" w:hAnsi="Consolas" w:cs="Consolas"/>
-          <w:color w:val="000000"/>
-          <w:sz w:val="24"/>
-          <w:szCs w:val="24"/>
-        </w:rPr>
-      </w:pPr>
-    </w:p>
-    <w:p>
-      <w:pPr>
-        <w:autoSpaceDE w:val="0"/>
-        <w:autoSpaceDN w:val="0"/>
-        <w:adjustRightInd w:val="0"/>
-        <w:spacing w:after="0" w:line="240" w:lineRule="auto"/>
-        <w:rPr>
-          <w:rFonts w:ascii="Consolas" w:hAnsi="Consolas" w:cs="Consolas"/>
-          <w:color w:val="000000"/>
-          <w:sz w:val="24"/>
-          <w:szCs w:val="24"/>
-        </w:rPr>
-      </w:pPr>
-    </w:p>
-    <w:p>
-      <w:pPr>
-        <w:autoSpaceDE w:val="0"/>
-        <w:autoSpaceDN w:val="0"/>
-        <w:adjustRightInd w:val="0"/>
-        <w:spacing w:after="0" w:line="240" w:lineRule="auto"/>
-        <w:rPr>
-          <w:rFonts w:ascii="Consolas" w:hAnsi="Consolas" w:cs="Consolas"/>
-          <w:color w:val="000000"/>
-          <w:sz w:val="24"/>
-          <w:szCs w:val="24"/>
-        </w:rPr>
-      </w:pPr>
-    </w:p>
-    <w:p>
-      <w:pPr>
-        <w:autoSpaceDE w:val="0"/>
-        <w:autoSpaceDN w:val="0"/>
-        <w:adjustRightInd w:val="0"/>
-        <w:spacing w:after="0" w:line="240" w:lineRule="auto"/>
-        <w:rPr>
-          <w:rFonts w:ascii="Consolas" w:hAnsi="Consolas" w:cs="Consolas"/>
-          <w:color w:val="000000"/>
-          <w:sz w:val="24"/>
-          <w:szCs w:val="24"/>
-        </w:rPr>
-      </w:pPr>
-    </w:p>
-    <w:p>
-      <w:pPr>
-        <w:autoSpaceDE w:val="0"/>
-        <w:autoSpaceDN w:val="0"/>
-        <w:adjustRightInd w:val="0"/>
-        <w:spacing w:after="0" w:line="240" w:lineRule="auto"/>
-        <w:rPr>
-          <w:rFonts w:ascii="Consolas" w:hAnsi="Consolas" w:cs="Consolas"/>
-          <w:color w:val="000000"/>
-          <w:sz w:val="24"/>
-          <w:szCs w:val="24"/>
-        </w:rPr>
-      </w:pPr>
-    </w:p>
-    <w:p>
-      <w:pPr>
-        <w:autoSpaceDE w:val="0"/>
-        <w:autoSpaceDN w:val="0"/>
-        <w:adjustRightInd w:val="0"/>
-        <w:spacing w:after="0" w:line="240" w:lineRule="auto"/>
-        <w:rPr>
-          <w:rFonts w:ascii="Consolas" w:hAnsi="Consolas" w:cs="Consolas"/>
-          <w:color w:val="000000"/>
-          <w:sz w:val="24"/>
-          <w:szCs w:val="24"/>
-        </w:rPr>
-      </w:pPr>
-    </w:p>
-    <w:p>
-      <w:pPr>
-        <w:autoSpaceDE w:val="0"/>
-        <w:autoSpaceDN w:val="0"/>
-        <w:adjustRightInd w:val="0"/>
-        <w:spacing w:after="0" w:line="240" w:lineRule="auto"/>
-        <w:rPr>
-          <w:rFonts w:ascii="Consolas" w:hAnsi="Consolas" w:cs="Consolas"/>
-          <w:color w:val="000000"/>
-          <w:sz w:val="24"/>
-          <w:szCs w:val="24"/>
-        </w:rPr>
-      </w:pPr>
-    </w:p>
-    <w:p>
-      <w:pPr>
         <w:pStyle w:val="Heading3"/>
         <w:rPr>
           <w:b/>
@@ -12607,6 +12562,7 @@
           <w:sz w:val="40"/>
           <w:szCs w:val="40"/>
         </w:rPr>
+        <w:lastRenderedPageBreak/>
         <w:t>Support interface:</w:t>
       </w:r>
     </w:p>
@@ -13364,14 +13320,13 @@
           <w:szCs w:val="40"/>
         </w:rPr>
       </w:pPr>
-      <w:bookmarkStart w:id="0" w:name="_GoBack"/>
-      <w:bookmarkEnd w:id="0"/>
       <w:r>
         <w:rPr>
           <w:b/>
           <w:sz w:val="40"/>
           <w:szCs w:val="40"/>
         </w:rPr>
+        <w:lastRenderedPageBreak/>
         <w:t>Test class:</w:t>
       </w:r>
     </w:p>
@@ -15547,7 +15502,6 @@
           <w:sz w:val="24"/>
           <w:szCs w:val="24"/>
         </w:rPr>
-        <w:lastRenderedPageBreak/>
         <w:tab/>
       </w:r>
       <w:r>
@@ -15959,6 +15913,7 @@
           <w:sz w:val="24"/>
           <w:szCs w:val="24"/>
         </w:rPr>
+        <w:lastRenderedPageBreak/>
         <w:tab/>
       </w:r>
       <w:r>
@@ -17428,11 +17383,7 @@
     </w:p>
     <w:p>
       <w:r>
-        <w:t xml:space="preserve">Stack and heap are both stored in the RAM. The stack has a memory space reserved for the process by the OS. The heap has a memory space managed by the OS and is shared among other processes. Used to get additional space at runtime. Memory space can change the size of for the heap. Memory space designated for the stack cannot be changed once created. Each method has its own stack. A method’s stack exists only during the lifetime of the method, from the calling of the method until the return. Most of the time the stack is used to store methods, variables, either local to the method variables and primitive type variables.  There is an application stack that holds all the method stacks. The heap holds objects that are either shared amongst methods or are needed for a longer period of time. The stack only holds references to the objects in the heap. The methods are popped out of the stack as soon as they finish execution. And all the local variables, arguments and object references that have been part of the method are destroyed too. Objects in the heap are left in the heap as long as there are references in the stack, pointing to them. When no pointers exist for a particular object in the heap it is marked for </w:t>
-      </w:r>
-      <w:r>
-        <w:lastRenderedPageBreak/>
-        <w:t xml:space="preserve">deletion and is taken care of by the garbage collector. </w:t>
+        <w:t xml:space="preserve">Stack and heap are both stored in the RAM. The stack has a memory space reserved for the process by the OS. The heap has a memory space managed by the OS and is shared among other processes. Used to get additional space at runtime. Memory space can change the size of for the heap. Memory space designated for the stack cannot be changed once created. Each method has its own stack. A method’s stack exists only during the lifetime of the method, from the calling of the method until the return. Most of the time the stack is used to store methods, variables, either local to the method variables and primitive type variables.  There is an application stack that holds all the method stacks. The heap holds objects that are either shared amongst methods or are needed for a longer period of time. The stack only holds references to the objects in the heap. The methods are popped out of the stack as soon as they finish execution. And all the local variables, arguments and object references that have been part of the method are destroyed too. Objects in the heap are left in the heap as long as there are references in the stack, pointing to them. When no pointers exist for a particular object in the heap it is marked for deletion and is taken care of by the garbage collector. </w:t>
       </w:r>
       <w:r>
         <w:br/>
@@ -17457,6 +17408,7 @@
     </w:p>
     <w:p>
       <w:r>
+        <w:lastRenderedPageBreak/>
         <w:t xml:space="preserve">There are exclusions of cores, where objects can be stored in the stack, instead of the heap. This is controlled by the Java Virtual Machine. If an object is created inside a method without using the keyword “new”, it will be placed in the stack, because the object is short lived and will be deleted as soon as the method is discarded. </w:t>
       </w:r>
     </w:p>
@@ -18517,7 +18469,7 @@
 </file>
 
 <file path=customXml/itemProps1.xml><?xml version="1.0" encoding="utf-8"?>
-<ds:datastoreItem xmlns:ds="http://schemas.openxmlformats.org/officeDocument/2006/customXml" ds:itemID="{AB1A687E-465E-4DE5-937B-ECFDD8BBE069}">
+<ds:datastoreItem xmlns:ds="http://schemas.openxmlformats.org/officeDocument/2006/customXml" ds:itemID="{2373D700-7FEF-4567-A57A-BEB520052FB2}">
   <ds:schemaRefs>
     <ds:schemaRef ds:uri="http://schemas.openxmlformats.org/officeDocument/2006/bibliography"/>
   </ds:schemaRefs>

</xml_diff>